<commit_message>
correction mouse position, implementation Bezier curve, documentation
</commit_message>
<xml_diff>
--- a/ReadMe.pdf.docx
+++ b/ReadMe.pdf.docx
@@ -667,31 +667,14 @@
       </w:pPr>
       <w:r>
         <w:rPr>
-          <w:noProof/>
           <w:sz w:val="20"/>
           <w:szCs w:val="20"/>
         </w:rPr>
         <w:drawing>
-          <wp:anchor distT="0" distB="0" distL="114300" distR="114300" simplePos="0" relativeHeight="251658240" behindDoc="0" locked="0" layoutInCell="1" allowOverlap="1" wp14:anchorId="1A6E5365" wp14:editId="6691EBEF">
-            <wp:simplePos x="0" y="0"/>
-            <wp:positionH relativeFrom="margin">
-              <wp:align>right</wp:align>
-            </wp:positionH>
-            <wp:positionV relativeFrom="paragraph">
-              <wp:posOffset>642620</wp:posOffset>
-            </wp:positionV>
-            <wp:extent cx="4077970" cy="1410335"/>
+          <wp:inline distT="0" distB="0" distL="0" distR="0" wp14:anchorId="3A27DE04" wp14:editId="04523F6F">
+            <wp:extent cx="5400040" cy="1701165"/>
             <wp:effectExtent l="0" t="0" r="0" b="0"/>
-            <wp:wrapThrough wrapText="bothSides">
-              <wp:wrapPolygon edited="0">
-                <wp:start x="0" y="0"/>
-                <wp:lineTo x="0" y="21299"/>
-                <wp:lineTo x="21492" y="21299"/>
-                <wp:lineTo x="21492" y="0"/>
-                <wp:lineTo x="0" y="0"/>
-              </wp:wrapPolygon>
-            </wp:wrapThrough>
-            <wp:docPr id="2" name="Imagem 2"/>
+            <wp:docPr id="3" name="Imagem 3"/>
             <wp:cNvGraphicFramePr>
               <a:graphicFrameLocks xmlns:a="http://schemas.openxmlformats.org/drawingml/2006/main" noChangeAspect="1"/>
             </wp:cNvGraphicFramePr>
@@ -703,13 +686,7 @@
                     <pic:cNvPicPr/>
                   </pic:nvPicPr>
                   <pic:blipFill>
-                    <a:blip r:embed="rId8" cstate="print">
-                      <a:extLst>
-                        <a:ext uri="{28A0092B-C50C-407E-A947-70E740481C1C}">
-                          <a14:useLocalDpi xmlns:a14="http://schemas.microsoft.com/office/drawing/2010/main" val="0"/>
-                        </a:ext>
-                      </a:extLst>
-                    </a:blip>
+                    <a:blip r:embed="rId8"/>
                     <a:stretch>
                       <a:fillRect/>
                     </a:stretch>
@@ -717,7 +694,7 @@
                   <pic:spPr>
                     <a:xfrm>
                       <a:off x="0" y="0"/>
-                      <a:ext cx="4077970" cy="1410335"/>
+                      <a:ext cx="5400040" cy="1701165"/>
                     </a:xfrm>
                     <a:prstGeom prst="rect">
                       <a:avLst/>
@@ -726,7 +703,7 @@
                 </pic:pic>
               </a:graphicData>
             </a:graphic>
-          </wp:anchor>
+          </wp:inline>
         </w:drawing>
       </w:r>
       <w:r>
@@ -755,8 +732,17 @@
         <w:rPr>
           <w:sz w:val="20"/>
           <w:szCs w:val="20"/>
-        </w:rPr>
-        <w:t>Bezier</w:t>
+          <w:u w:val="single"/>
+        </w:rPr>
+        <w:t>b</w:t>
+      </w:r>
+      <w:r>
+        <w:rPr>
+          <w:sz w:val="20"/>
+          <w:szCs w:val="20"/>
+          <w:u w:val="single"/>
+        </w:rPr>
+        <w:t>ezier</w:t>
       </w:r>
       <w:proofErr w:type="spellEnd"/>
       <w:r>
@@ -1379,6 +1365,7 @@
           <w:sz w:val="20"/>
           <w:szCs w:val="20"/>
         </w:rPr>
+        <w:lastRenderedPageBreak/>
         <w:br/>
         <w:t xml:space="preserve">Recorreu-se a “camara.js”, para </w:t>
       </w:r>
@@ -1480,15 +1467,7 @@
           <w:sz w:val="20"/>
           <w:szCs w:val="20"/>
         </w:rPr>
-        <w:t xml:space="preserve"> Como neste caso os pontos centrais entre eixos e coordenadas centrais, não se encontravam alinhados no mesmo </w:t>
-      </w:r>
-      <w:r>
-        <w:rPr>
-          <w:sz w:val="20"/>
-          <w:szCs w:val="20"/>
-        </w:rPr>
-        <w:lastRenderedPageBreak/>
-        <w:t>ponto</w:t>
+        <w:t xml:space="preserve"> Como neste caso os pontos centrais entre eixos e coordenadas centrais, não se encontravam alinhados no mesmo ponto</w:t>
       </w:r>
       <w:r>
         <w:rPr>
@@ -2239,7 +2218,22 @@
           <w:sz w:val="20"/>
           <w:szCs w:val="20"/>
         </w:rPr>
-        <w:t xml:space="preserve"> apenas de criar uma nova manipulação entre os diferentes elementos, para quando existe bola selecionada e para quando não existisse bola sele</w:t>
+        <w:t xml:space="preserve"> apenas de criar uma nova manipulação entre os diferentes elementos, para quando existe </w:t>
+      </w:r>
+      <w:r>
+        <w:rPr>
+          <w:sz w:val="20"/>
+          <w:szCs w:val="20"/>
+          <w:u w:val="single"/>
+        </w:rPr>
+        <w:t>bola</w:t>
+      </w:r>
+      <w:r>
+        <w:rPr>
+          <w:sz w:val="20"/>
+          <w:szCs w:val="20"/>
+        </w:rPr>
+        <w:t xml:space="preserve"> selecionada e para quando não existisse bola sele</w:t>
       </w:r>
       <w:r>
         <w:rPr>
@@ -2273,6 +2267,59 @@
           <w:sz w:val="20"/>
           <w:szCs w:val="20"/>
         </w:rPr>
+        <w:t xml:space="preserve">Para efeitos de clareza sobre </w:t>
+      </w:r>
+      <w:r>
+        <w:rPr>
+          <w:sz w:val="20"/>
+          <w:szCs w:val="20"/>
+        </w:rPr>
+        <w:t>o modo de interagir com a interface, foi acrescentad</w:t>
+      </w:r>
+      <w:r>
+        <w:rPr>
+          <w:sz w:val="20"/>
+          <w:szCs w:val="20"/>
+        </w:rPr>
+        <w:t xml:space="preserve">o um texto, sobre o </w:t>
+      </w:r>
+      <w:r>
+        <w:rPr>
+          <w:sz w:val="20"/>
+          <w:szCs w:val="20"/>
+        </w:rPr>
+        <w:t>modo de funciona</w:t>
+      </w:r>
+      <w:r>
+        <w:rPr>
+          <w:sz w:val="20"/>
+          <w:szCs w:val="20"/>
+        </w:rPr>
+        <w:t>mento do projeto e interação com o tabuleiro e bolas.</w:t>
+      </w:r>
+      <w:r>
+        <w:rPr>
+          <w:sz w:val="20"/>
+          <w:szCs w:val="20"/>
+        </w:rPr>
+        <w:t xml:space="preserve"> </w:t>
+      </w:r>
+    </w:p>
+    <w:p>
+      <w:pPr>
+        <w:spacing w:after="0" w:line="240" w:lineRule="auto"/>
+        <w:jc w:val="both"/>
+        <w:rPr>
+          <w:sz w:val="20"/>
+          <w:szCs w:val="20"/>
+        </w:rPr>
+      </w:pPr>
+      <w:r>
+        <w:rPr>
+          <w:sz w:val="20"/>
+          <w:szCs w:val="20"/>
+        </w:rPr>
+        <w:lastRenderedPageBreak/>
         <w:t>Para fazer funcionar o projeto, utilizou-se como servidor o aconselhado no fórum da disciplina (‘Web Server for Chrome’).</w:t>
       </w:r>
     </w:p>

</xml_diff>